<commit_message>
Updated Database Creation Instructions.docx
Updated Database Creation Instructions with ODBC instruction
</commit_message>
<xml_diff>
--- a/Database Creation Instructions.docx
+++ b/Database Creation Instructions.docx
@@ -5,6 +5,7 @@
     <w:p>
       <w:pPr>
         <w:pStyle w:val="Title"/>
+        <w:spacing w:line="160" w:lineRule="atLeast"/>
         <w:jc w:val="center"/>
       </w:pPr>
       <w:r>
@@ -45,7 +46,7 @@
           <w:ilvl w:val="0"/>
           <w:numId w:val="19"/>
         </w:numPr>
-        <w:spacing w:line="360" w:lineRule="auto"/>
+        <w:spacing w:line="160" w:lineRule="atLeast"/>
         <w:rPr>
           <w:rFonts w:eastAsiaTheme="minorEastAsia"/>
           <w:b/>
@@ -65,7 +66,7 @@
     </w:p>
     <w:p>
       <w:pPr>
-        <w:spacing w:line="360" w:lineRule="auto"/>
+        <w:spacing w:line="160" w:lineRule="atLeast"/>
       </w:pPr>
       <w:r>
         <w:t xml:space="preserve">   </w:t>
@@ -82,10 +83,10 @@
           <w:rFonts w:eastAsiaTheme="minorEastAsia"/>
           <w:lang w:eastAsia="zh-CN"/>
         </w:rPr>
-        <w:t xml:space="preserve">, and </w:t>
-      </w:r>
-      <w:r>
-        <w:t xml:space="preserve">SQL Developer ready to use, copy the </w:t>
+        <w:t xml:space="preserve">, </w:t>
+      </w:r>
+      <w:r>
+        <w:t xml:space="preserve">copy the </w:t>
       </w:r>
       <w:hyperlink r:id="rId8" w:tooltip="podcast-app-cleanup.sql" w:history="1">
         <w:r>
@@ -177,7 +178,7 @@
           <w:ilvl w:val="0"/>
           <w:numId w:val="19"/>
         </w:numPr>
-        <w:spacing w:line="360" w:lineRule="auto"/>
+        <w:spacing w:line="160" w:lineRule="atLeast"/>
         <w:rPr>
           <w:rFonts w:eastAsiaTheme="minorEastAsia"/>
           <w:b/>
@@ -250,7 +251,7 @@
     <w:p>
       <w:pPr>
         <w:pStyle w:val="ListParagraph"/>
-        <w:spacing w:line="360" w:lineRule="auto"/>
+        <w:spacing w:line="160" w:lineRule="atLeast"/>
         <w:ind w:left="360"/>
         <w:rPr>
           <w:rFonts w:eastAsiaTheme="minorEastAsia"/>
@@ -410,7 +411,7 @@
           <w:ilvl w:val="0"/>
           <w:numId w:val="19"/>
         </w:numPr>
-        <w:spacing w:line="360" w:lineRule="auto"/>
+        <w:spacing w:line="160" w:lineRule="atLeast"/>
         <w:rPr>
           <w:rFonts w:eastAsiaTheme="minorEastAsia"/>
           <w:b/>
@@ -432,10 +433,10 @@
       <w:pPr>
         <w:pStyle w:val="ListParagraph"/>
         <w:numPr>
-          <w:ilvl w:val="0"/>
-          <w:numId w:val="20"/>
+          <w:ilvl w:val="1"/>
+          <w:numId w:val="19"/>
         </w:numPr>
-        <w:spacing w:before="240"/>
+        <w:spacing w:before="240" w:line="160" w:lineRule="atLeast"/>
       </w:pPr>
       <w:r>
         <w:t xml:space="preserve">Open a </w:t>
@@ -495,10 +496,10 @@
       <w:pPr>
         <w:pStyle w:val="ListParagraph"/>
         <w:numPr>
-          <w:ilvl w:val="0"/>
-          <w:numId w:val="20"/>
+          <w:ilvl w:val="1"/>
+          <w:numId w:val="19"/>
         </w:numPr>
-        <w:spacing w:before="240"/>
+        <w:spacing w:before="240" w:line="160" w:lineRule="atLeast"/>
       </w:pPr>
       <w:r>
         <w:t xml:space="preserve">Run </w:t>
@@ -550,10 +551,10 @@
       <w:pPr>
         <w:pStyle w:val="ListParagraph"/>
         <w:numPr>
-          <w:ilvl w:val="0"/>
-          <w:numId w:val="20"/>
+          <w:ilvl w:val="1"/>
+          <w:numId w:val="19"/>
         </w:numPr>
-        <w:spacing w:before="240"/>
+        <w:spacing w:before="240" w:line="160" w:lineRule="atLeast"/>
       </w:pPr>
       <w:r>
         <w:t>Run the creation script:</w:t>
@@ -581,7 +582,7 @@
     <w:p>
       <w:pPr>
         <w:pStyle w:val="ListParagraph"/>
-        <w:spacing w:after="240"/>
+        <w:spacing w:after="240" w:line="160" w:lineRule="atLeast"/>
         <w:rPr>
           <w:rFonts w:eastAsiaTheme="minorEastAsia"/>
           <w:b/>
@@ -593,7 +594,7 @@
     <w:p>
       <w:pPr>
         <w:pStyle w:val="ListParagraph"/>
-        <w:spacing w:before="240" w:after="240"/>
+        <w:spacing w:before="240" w:after="240" w:line="160" w:lineRule="atLeast"/>
         <w:rPr>
           <w:rFonts w:eastAsiaTheme="minorEastAsia"/>
           <w:b/>
@@ -654,7 +655,7 @@
     <w:p>
       <w:pPr>
         <w:pStyle w:val="ListParagraph"/>
-        <w:spacing w:before="240"/>
+        <w:spacing w:before="240" w:line="160" w:lineRule="atLeast"/>
         <w:rPr>
           <w:rFonts w:eastAsiaTheme="minorEastAsia"/>
           <w:lang w:eastAsia="zh-CN"/>
@@ -668,7 +669,7 @@
           <w:ilvl w:val="0"/>
           <w:numId w:val="22"/>
         </w:numPr>
-        <w:spacing w:before="240"/>
+        <w:spacing w:before="240" w:line="160" w:lineRule="atLeast"/>
         <w:rPr>
           <w:rFonts w:eastAsiaTheme="minorEastAsia"/>
           <w:lang w:eastAsia="zh-CN"/>
@@ -709,7 +710,7 @@
           <w:ilvl w:val="0"/>
           <w:numId w:val="22"/>
         </w:numPr>
-        <w:spacing w:before="240"/>
+        <w:spacing w:before="240" w:line="160" w:lineRule="atLeast"/>
         <w:rPr>
           <w:rFonts w:eastAsiaTheme="minorEastAsia"/>
           <w:lang w:eastAsia="zh-CN"/>
@@ -777,7 +778,7 @@
           <w:ilvl w:val="0"/>
           <w:numId w:val="22"/>
         </w:numPr>
-        <w:spacing w:before="240"/>
+        <w:spacing w:before="240" w:line="160" w:lineRule="atLeast"/>
         <w:rPr>
           <w:rFonts w:eastAsiaTheme="minorEastAsia"/>
           <w:lang w:eastAsia="zh-CN"/>
@@ -843,7 +844,7 @@
           <w:ilvl w:val="0"/>
           <w:numId w:val="22"/>
         </w:numPr>
-        <w:spacing w:before="240"/>
+        <w:spacing w:before="240" w:line="160" w:lineRule="atLeast"/>
         <w:rPr>
           <w:rFonts w:eastAsiaTheme="minorEastAsia"/>
           <w:lang w:eastAsia="zh-CN"/>
@@ -913,7 +914,7 @@
           <w:ilvl w:val="0"/>
           <w:numId w:val="22"/>
         </w:numPr>
-        <w:spacing w:before="240"/>
+        <w:spacing w:before="240" w:line="160" w:lineRule="atLeast"/>
         <w:rPr>
           <w:rFonts w:eastAsiaTheme="minorEastAsia"/>
           <w:lang w:eastAsia="zh-CN"/>
@@ -928,10 +929,20 @@
       </w:r>
       <w:proofErr w:type="spellEnd"/>
       <w:r>
-        <w:t xml:space="preserve"> and create the stored </w:t>
+        <w:t xml:space="preserve"> and create the </w:t>
       </w:r>
       <w:r>
         <w:t>tables,</w:t>
+      </w:r>
+      <w:r>
+        <w:rPr>
+          <w:rFonts w:eastAsiaTheme="minorEastAsia" w:hint="eastAsia"/>
+          <w:lang w:eastAsia="zh-CN"/>
+        </w:rPr>
+        <w:t xml:space="preserve"> </w:t>
+      </w:r>
+      <w:r>
+        <w:t>stored</w:t>
       </w:r>
       <w:r>
         <w:rPr>
@@ -954,7 +965,7 @@
     <w:p>
       <w:pPr>
         <w:pStyle w:val="ListParagraph"/>
-        <w:spacing w:before="240"/>
+        <w:spacing w:before="240" w:line="160" w:lineRule="atLeast"/>
         <w:ind w:left="900"/>
         <w:rPr>
           <w:rFonts w:eastAsiaTheme="minorEastAsia"/>
@@ -967,9 +978,15 @@
         <w:pStyle w:val="ListParagraph"/>
         <w:numPr>
           <w:ilvl w:val="0"/>
-          <w:numId w:val="20"/>
+          <w:numId w:val="19"/>
         </w:numPr>
-        <w:spacing w:before="240"/>
+        <w:spacing w:line="160" w:lineRule="atLeast"/>
+        <w:rPr>
+          <w:rFonts w:eastAsiaTheme="minorEastAsia"/>
+          <w:b/>
+          <w:bCs/>
+          <w:lang w:eastAsia="zh-CN"/>
+        </w:rPr>
       </w:pPr>
       <w:r>
         <w:t>After successful</w:t>
@@ -987,10 +1004,7 @@
         <w:t>,</w:t>
       </w:r>
       <w:r>
-        <w:t xml:space="preserve"> </w:t>
-      </w:r>
-      <w:r>
-        <w:t>r</w:t>
+        <w:t xml:space="preserve"> r</w:t>
       </w:r>
       <w:r>
         <w:t xml:space="preserve">un the </w:t>
@@ -1059,8 +1073,7 @@
     </w:p>
     <w:p>
       <w:pPr>
-        <w:spacing w:before="240"/>
-        <w:ind w:left="360"/>
+        <w:spacing w:before="240" w:line="160" w:lineRule="atLeast"/>
         <w:rPr>
           <w:rFonts w:eastAsiaTheme="minorEastAsia"/>
           <w:lang w:eastAsia="zh-CN"/>
@@ -1091,7 +1104,57 @@
         <w:t xml:space="preserve"> </w:t>
       </w:r>
       <w:r>
-        <w:t xml:space="preserve">exit </w:t>
+        <w:rPr>
+          <w:rFonts w:hint="eastAsia"/>
+        </w:rPr>
+        <w:t>use</w:t>
+      </w:r>
+      <w:r>
+        <w:rPr>
+          <w:rFonts w:eastAsiaTheme="minorEastAsia" w:hint="eastAsia"/>
+          <w:lang w:eastAsia="zh-CN"/>
+        </w:rPr>
+        <w:t xml:space="preserve"> Command</w:t>
+      </w:r>
+      <w:r>
+        <w:rPr>
+          <w:rFonts w:eastAsiaTheme="minorEastAsia"/>
+          <w:lang w:eastAsia="zh-CN"/>
+        </w:rPr>
+        <w:t xml:space="preserve"> ‘</w:t>
+      </w:r>
+      <w:r>
+        <w:rPr>
+          <w:b/>
+          <w:bCs/>
+        </w:rPr>
+        <w:t>exit</w:t>
+      </w:r>
+      <w:r>
+        <w:rPr>
+          <w:rFonts w:eastAsiaTheme="minorEastAsia"/>
+          <w:lang w:eastAsia="zh-CN"/>
+        </w:rPr>
+        <w:t>’</w:t>
+      </w:r>
+      <w:r>
+        <w:rPr>
+          <w:rFonts w:eastAsiaTheme="minorEastAsia" w:hint="eastAsia"/>
+          <w:b/>
+          <w:bCs/>
+          <w:lang w:eastAsia="zh-CN"/>
+        </w:rPr>
+        <w:t xml:space="preserve"> </w:t>
+      </w:r>
+      <w:r>
+        <w:rPr>
+          <w:rFonts w:eastAsiaTheme="minorEastAsia" w:hint="eastAsia"/>
+          <w:lang w:eastAsia="zh-CN"/>
+        </w:rPr>
+        <w:t>to exit</w:t>
+      </w:r>
+      <w:r>
+        <w:t xml:space="preserve"> </w:t>
       </w:r>
       <w:proofErr w:type="spellStart"/>
       <w:r>
@@ -1148,51 +1211,319 @@
     </w:p>
     <w:p>
       <w:pPr>
-        <w:spacing w:before="240"/>
-        <w:ind w:left="360"/>
-        <w:rPr>
-          <w:rFonts w:eastAsiaTheme="minorEastAsia"/>
-          <w:lang w:eastAsia="zh-CN"/>
-        </w:rPr>
-      </w:pPr>
-    </w:p>
-    <w:p>
-      <w:pPr>
         <w:pStyle w:val="ListParagraph"/>
         <w:numPr>
           <w:ilvl w:val="0"/>
           <w:numId w:val="19"/>
         </w:numPr>
-        <w:spacing w:line="360" w:lineRule="auto"/>
-        <w:rPr>
-          <w:rFonts w:eastAsiaTheme="minorEastAsia"/>
-          <w:lang w:eastAsia="zh-CN"/>
-        </w:rPr>
-      </w:pPr>
-      <w:r>
-        <w:rPr>
-          <w:rFonts w:eastAsiaTheme="minorEastAsia"/>
-          <w:b/>
-          <w:bCs/>
-          <w:lang w:eastAsia="zh-CN"/>
-        </w:rPr>
-        <w:t>Connect to ORACLE</w:t>
-      </w:r>
-      <w:r>
-        <w:t xml:space="preserve"> using SQL Developer as the “</w:t>
+        <w:spacing w:line="160" w:lineRule="atLeast"/>
+        <w:rPr>
+          <w:rFonts w:eastAsiaTheme="minorEastAsia"/>
+          <w:b/>
+          <w:bCs/>
+          <w:lang w:eastAsia="zh-CN"/>
+        </w:rPr>
+      </w:pPr>
+      <w:r>
+        <w:rPr>
+          <w:b/>
+          <w:bCs/>
+        </w:rPr>
+        <w:t>C</w:t>
+      </w:r>
+      <w:r>
+        <w:rPr>
+          <w:b/>
+          <w:bCs/>
+        </w:rPr>
+        <w:t>reate the Data Source Name (DSN)</w:t>
+      </w:r>
+      <w:r>
+        <w:t xml:space="preserve"> for use by Applications to connect to our Oracle database.  </w:t>
+      </w:r>
+    </w:p>
+    <w:p>
+      <w:pPr>
+        <w:pStyle w:val="ListParagraph"/>
+        <w:numPr>
+          <w:ilvl w:val="1"/>
+          <w:numId w:val="19"/>
+        </w:numPr>
+        <w:spacing w:before="240" w:line="160" w:lineRule="atLeast"/>
+      </w:pPr>
+      <w:r>
+        <w:t xml:space="preserve">Open the </w:t>
+      </w:r>
+      <w:r>
+        <w:rPr>
+          <w:b/>
+          <w:bCs/>
+        </w:rPr>
+        <w:t>ODBC Data Sources</w:t>
+      </w:r>
+      <w:r>
+        <w:t xml:space="preserve"> </w:t>
+      </w:r>
+      <w:r>
+        <w:rPr>
+          <w:b/>
+          <w:bCs/>
+        </w:rPr>
+        <w:t>(64 bit)</w:t>
+      </w:r>
+      <w:r>
+        <w:t xml:space="preserve"> administration application in windows (through </w:t>
+      </w:r>
+      <w:proofErr w:type="gramStart"/>
+      <w:r>
+        <w:t>the run</w:t>
+      </w:r>
+      <w:proofErr w:type="gramEnd"/>
+      <w:r>
+        <w:t xml:space="preserve"> search facility).</w:t>
+      </w:r>
+    </w:p>
+    <w:p>
+      <w:pPr>
+        <w:pStyle w:val="ListParagraph"/>
+        <w:numPr>
+          <w:ilvl w:val="1"/>
+          <w:numId w:val="19"/>
+        </w:numPr>
+        <w:spacing w:before="240" w:line="160" w:lineRule="atLeast"/>
+      </w:pPr>
+      <w:r>
+        <w:t xml:space="preserve">Then navigate to the </w:t>
+      </w:r>
+      <w:r>
+        <w:rPr>
+          <w:b/>
+          <w:bCs/>
+        </w:rPr>
+        <w:t>System DSN</w:t>
+      </w:r>
+      <w:r>
+        <w:t xml:space="preserve"> tab and select “</w:t>
+      </w:r>
+      <w:r>
+        <w:rPr>
+          <w:b/>
+          <w:bCs/>
+        </w:rPr>
+        <w:t>Add</w:t>
+      </w:r>
+      <w:r>
+        <w:t>”</w:t>
+      </w:r>
+    </w:p>
+    <w:p>
+      <w:pPr>
+        <w:pStyle w:val="ListParagraph"/>
+        <w:numPr>
+          <w:ilvl w:val="1"/>
+          <w:numId w:val="19"/>
+        </w:numPr>
+        <w:spacing w:before="240" w:line="160" w:lineRule="atLeast"/>
+      </w:pPr>
+      <w:r>
+        <w:t>Select the “</w:t>
+      </w:r>
+      <w:r>
+        <w:rPr>
+          <w:b/>
+          <w:bCs/>
+        </w:rPr>
+        <w:t xml:space="preserve">Oracle in </w:t>
       </w:r>
       <w:proofErr w:type="spellStart"/>
       <w:r>
         <w:rPr>
           <w:b/>
           <w:bCs/>
-          <w:i/>
-        </w:rPr>
+        </w:rPr>
+        <w:t>instantclient</w:t>
+      </w:r>
+      <w:proofErr w:type="spellEnd"/>
+      <w:r>
+        <w:rPr>
+          <w:b/>
+          <w:bCs/>
+        </w:rPr>
+        <w:t>_</w:t>
+      </w:r>
+      <w:r>
+        <w:rPr>
+          <w:b/>
+          <w:bCs/>
+        </w:rPr>
+        <w:t>&lt;version&gt;</w:t>
+      </w:r>
+      <w:r>
+        <w:rPr>
+          <w:b/>
+          <w:bCs/>
+        </w:rPr>
+        <w:t>”</w:t>
+      </w:r>
+      <w:r>
+        <w:t xml:space="preserve"> driver and click </w:t>
+      </w:r>
+      <w:r>
+        <w:rPr>
+          <w:b/>
+          <w:bCs/>
+        </w:rPr>
+        <w:t>Finish</w:t>
+      </w:r>
+      <w:r>
+        <w:t>.</w:t>
+      </w:r>
+    </w:p>
+    <w:p>
+      <w:pPr>
+        <w:pStyle w:val="ListParagraph"/>
+        <w:numPr>
+          <w:ilvl w:val="1"/>
+          <w:numId w:val="19"/>
+        </w:numPr>
+        <w:spacing w:before="240" w:line="160" w:lineRule="atLeast"/>
+      </w:pPr>
+      <w:r>
+        <w:t xml:space="preserve">You will be </w:t>
+      </w:r>
+      <w:proofErr w:type="gramStart"/>
+      <w:r>
+        <w:t>prompted</w:t>
+      </w:r>
+      <w:proofErr w:type="gramEnd"/>
+      <w:r>
+        <w:t xml:space="preserve"> for the Oracle connection details.  provide the </w:t>
+      </w:r>
+      <w:r>
+        <w:rPr>
+          <w:b/>
+          <w:bCs/>
+        </w:rPr>
+        <w:t>Data Source Name</w:t>
+      </w:r>
+      <w:r>
+        <w:t xml:space="preserve"> ‘</w:t>
+      </w:r>
+      <w:r>
+        <w:rPr>
+          <w:b/>
+          <w:bCs/>
+        </w:rPr>
+        <w:t>podcast-app</w:t>
+      </w:r>
+      <w:r>
+        <w:t>’</w:t>
+      </w:r>
+      <w:r>
+        <w:t xml:space="preserve"> </w:t>
+      </w:r>
+      <w:r>
+        <w:t>and your Oracle instance name</w:t>
+      </w:r>
+      <w:r>
+        <w:t>.</w:t>
+      </w:r>
+      <w:r>
+        <w:t xml:space="preserve"> </w:t>
+      </w:r>
+      <w:r>
+        <w:t>Provide the connection</w:t>
+      </w:r>
+    </w:p>
+    <w:p>
+      <w:pPr>
+        <w:pStyle w:val="ListParagraph"/>
+        <w:spacing w:before="240" w:line="160" w:lineRule="atLeast"/>
+      </w:pPr>
+      <w:r>
+        <w:t>username/password</w:t>
+      </w:r>
+      <w:r>
+        <w:t xml:space="preserve"> </w:t>
+      </w:r>
+      <w:r>
+        <w:t>(</w:t>
+      </w:r>
+      <w:proofErr w:type="spellStart"/>
+      <w:r>
         <w:t>podcastAdmin</w:t>
       </w:r>
       <w:proofErr w:type="spellEnd"/>
       <w:r>
-        <w:t xml:space="preserve">” user. </w:t>
+        <w:t>/</w:t>
+      </w:r>
+      <w:proofErr w:type="spellStart"/>
+      <w:r>
+        <w:t>adminPassword</w:t>
+      </w:r>
+      <w:proofErr w:type="spellEnd"/>
+      <w:r>
+        <w:t>)</w:t>
+      </w:r>
+      <w:r>
+        <w:t xml:space="preserve"> if prompted.</w:t>
+      </w:r>
+    </w:p>
+    <w:p>
+      <w:pPr>
+        <w:pStyle w:val="ListParagraph"/>
+        <w:numPr>
+          <w:ilvl w:val="1"/>
+          <w:numId w:val="19"/>
+        </w:numPr>
+        <w:spacing w:before="240" w:line="160" w:lineRule="atLeast"/>
+      </w:pPr>
+      <w:r>
+        <w:t xml:space="preserve">Test the connection.  Keep all other selections as the </w:t>
+      </w:r>
+      <w:proofErr w:type="gramStart"/>
+      <w:r>
+        <w:t>defaults</w:t>
+      </w:r>
+      <w:proofErr w:type="gramEnd"/>
+      <w:r>
+        <w:t>.</w:t>
+      </w:r>
+    </w:p>
+    <w:p>
+      <w:pPr>
+        <w:pStyle w:val="ListParagraph"/>
+        <w:numPr>
+          <w:ilvl w:val="1"/>
+          <w:numId w:val="19"/>
+        </w:numPr>
+        <w:spacing w:before="240" w:line="160" w:lineRule="atLeast"/>
+      </w:pPr>
+      <w:r>
+        <w:t>Click on “</w:t>
+      </w:r>
+      <w:r>
+        <w:rPr>
+          <w:b/>
+          <w:bCs/>
+        </w:rPr>
+        <w:t>OK</w:t>
+      </w:r>
+      <w:r>
+        <w:t>” and the DSN should be available.</w:t>
+      </w:r>
+    </w:p>
+    <w:p>
+      <w:pPr>
+        <w:pStyle w:val="ListParagraph"/>
+        <w:numPr>
+          <w:ilvl w:val="1"/>
+          <w:numId w:val="19"/>
+        </w:numPr>
+        <w:spacing w:before="240" w:line="160" w:lineRule="atLeast"/>
+      </w:pPr>
+      <w:r>
+        <w:t>Exit the ODBC Data Source Administration application.</w:t>
       </w:r>
     </w:p>
     <w:p>
@@ -1202,22 +1533,22 @@
           <w:ilvl w:val="0"/>
           <w:numId w:val="19"/>
         </w:numPr>
-        <w:spacing w:line="360" w:lineRule="auto"/>
-        <w:rPr>
-          <w:rFonts w:eastAsiaTheme="minorEastAsia"/>
-          <w:b/>
-          <w:bCs/>
-          <w:lang w:eastAsia="zh-CN"/>
-        </w:rPr>
-      </w:pPr>
-      <w:r>
-        <w:rPr>
-          <w:rFonts w:eastAsiaTheme="minorEastAsia"/>
-          <w:b/>
-          <w:bCs/>
-          <w:lang w:eastAsia="zh-CN"/>
-        </w:rPr>
-        <w:t>Test database integrity</w:t>
+        <w:spacing w:line="160" w:lineRule="atLeast"/>
+        <w:rPr>
+          <w:rFonts w:eastAsiaTheme="minorEastAsia"/>
+          <w:b/>
+          <w:bCs/>
+          <w:lang w:eastAsia="zh-CN"/>
+        </w:rPr>
+      </w:pPr>
+      <w:r>
+        <w:rPr>
+          <w:rFonts w:eastAsiaTheme="minorEastAsia"/>
+          <w:b/>
+          <w:bCs/>
+          <w:lang w:eastAsia="zh-CN"/>
+        </w:rPr>
+        <w:t>R</w:t>
       </w:r>
       <w:r>
         <w:rPr>
@@ -1226,7 +1557,7 @@
           <w:bCs/>
           <w:lang w:eastAsia="zh-CN"/>
         </w:rPr>
-        <w:t xml:space="preserve"> with</w:t>
+        <w:t xml:space="preserve">elink </w:t>
       </w:r>
       <w:r>
         <w:rPr>
@@ -1235,166 +1566,169 @@
           <w:bCs/>
           <w:lang w:eastAsia="zh-CN"/>
         </w:rPr>
-        <w:t xml:space="preserve"> DML</w:t>
+        <w:t>the table in Access</w:t>
+      </w:r>
+      <w:r>
+        <w:rPr>
+          <w:rFonts w:eastAsiaTheme="minorEastAsia"/>
+          <w:b/>
+          <w:bCs/>
+          <w:lang w:eastAsia="zh-CN"/>
+        </w:rPr>
+        <w:t>:</w:t>
+      </w:r>
+      <w:r>
+        <w:rPr>
+          <w:rFonts w:eastAsiaTheme="minorEastAsia"/>
+          <w:b/>
+          <w:bCs/>
+          <w:lang w:eastAsia="zh-CN"/>
+        </w:rPr>
+        <w:t xml:space="preserve"> </w:t>
       </w:r>
     </w:p>
     <w:p>
       <w:pPr>
-        <w:pStyle w:val="ListParagraph"/>
-        <w:numPr>
-          <w:ilvl w:val="0"/>
-          <w:numId w:val="19"/>
-        </w:numPr>
-        <w:spacing w:line="360" w:lineRule="auto"/>
-        <w:rPr>
-          <w:rFonts w:eastAsiaTheme="minorEastAsia"/>
-          <w:b/>
-          <w:bCs/>
-          <w:lang w:eastAsia="zh-CN"/>
-        </w:rPr>
-      </w:pPr>
-      <w:r>
-        <w:rPr>
-          <w:rFonts w:eastAsiaTheme="minorEastAsia"/>
-          <w:b/>
-          <w:bCs/>
-          <w:lang w:eastAsia="zh-CN"/>
-        </w:rPr>
-        <w:t>R</w:t>
+        <w:spacing w:line="160" w:lineRule="atLeast"/>
+        <w:ind w:left="360"/>
+        <w:rPr>
+          <w:rFonts w:eastAsiaTheme="minorEastAsia"/>
+          <w:b/>
+          <w:bCs/>
+          <w:lang w:eastAsia="zh-CN"/>
+        </w:rPr>
+      </w:pPr>
+      <w:r>
+        <w:t>Open</w:t>
+      </w:r>
+      <w:r>
+        <w:rPr>
+          <w:rFonts w:eastAsiaTheme="minorEastAsia"/>
+          <w:b/>
+          <w:bCs/>
+          <w:lang w:eastAsia="zh-CN"/>
+        </w:rPr>
+        <w:t xml:space="preserve"> Linked Table Manager </w:t>
+      </w:r>
+      <w:r>
+        <w:rPr>
+          <w:rFonts w:eastAsiaTheme="minorEastAsia"/>
+          <w:lang w:eastAsia="zh-CN"/>
+        </w:rPr>
+        <w:t xml:space="preserve">in your Access application file, </w:t>
+      </w:r>
+      <w:r>
+        <w:rPr>
+          <w:rFonts w:eastAsiaTheme="minorEastAsia"/>
+          <w:lang w:eastAsia="zh-CN"/>
+        </w:rPr>
+        <w:t>select</w:t>
+      </w:r>
+      <w:r>
+        <w:rPr>
+          <w:rFonts w:eastAsiaTheme="minorEastAsia"/>
+          <w:lang w:eastAsia="zh-CN"/>
+        </w:rPr>
+        <w:t xml:space="preserve"> all the table needed to relink, Click </w:t>
+      </w:r>
+      <w:r>
+        <w:rPr>
+          <w:rFonts w:eastAsiaTheme="minorEastAsia"/>
+          <w:b/>
+          <w:bCs/>
+          <w:lang w:eastAsia="zh-CN"/>
+        </w:rPr>
+        <w:t>relink</w:t>
+      </w:r>
+      <w:r>
+        <w:rPr>
+          <w:rFonts w:eastAsiaTheme="minorEastAsia"/>
+          <w:lang w:eastAsia="zh-CN"/>
+        </w:rPr>
+        <w:t xml:space="preserve">, </w:t>
+      </w:r>
+      <w:proofErr w:type="gramStart"/>
+      <w:r>
+        <w:rPr>
+          <w:rFonts w:eastAsiaTheme="minorEastAsia"/>
+          <w:lang w:eastAsia="zh-CN"/>
+        </w:rPr>
+        <w:t>Make</w:t>
+      </w:r>
+      <w:proofErr w:type="gramEnd"/>
+      <w:r>
+        <w:rPr>
+          <w:rFonts w:eastAsiaTheme="minorEastAsia"/>
+          <w:lang w:eastAsia="zh-CN"/>
+        </w:rPr>
+        <w:t xml:space="preserve"> sure t</w:t>
+      </w:r>
+      <w:r>
+        <w:rPr>
+          <w:rFonts w:eastAsiaTheme="minorEastAsia"/>
+          <w:lang w:eastAsia="zh-CN"/>
+        </w:rPr>
+        <w:t>h</w:t>
+      </w:r>
+      <w:r>
+        <w:rPr>
+          <w:rFonts w:eastAsiaTheme="minorEastAsia"/>
+          <w:lang w:eastAsia="zh-CN"/>
+        </w:rPr>
+        <w:t>e</w:t>
+      </w:r>
+      <w:r>
+        <w:rPr>
+          <w:rFonts w:eastAsiaTheme="minorEastAsia"/>
+          <w:b/>
+          <w:bCs/>
+          <w:lang w:eastAsia="zh-CN"/>
+        </w:rPr>
+        <w:t xml:space="preserve"> </w:t>
+      </w:r>
+      <w:r>
+        <w:rPr>
+          <w:rFonts w:eastAsiaTheme="minorEastAsia"/>
+          <w:b/>
+          <w:bCs/>
+          <w:lang w:eastAsia="zh-CN"/>
+        </w:rPr>
+        <w:t>DBO</w:t>
+      </w:r>
+      <w:r>
+        <w:rPr>
+          <w:rFonts w:eastAsiaTheme="minorEastAsia"/>
+          <w:lang w:eastAsia="zh-CN"/>
+        </w:rPr>
+        <w:t xml:space="preserve"> </w:t>
       </w:r>
       <w:r>
         <w:rPr>
           <w:rFonts w:eastAsiaTheme="minorEastAsia" w:hint="eastAsia"/>
-          <w:b/>
-          <w:bCs/>
-          <w:lang w:eastAsia="zh-CN"/>
-        </w:rPr>
-        <w:t xml:space="preserve">elink </w:t>
+          <w:lang w:eastAsia="zh-CN"/>
+        </w:rPr>
+        <w:t>value</w:t>
+      </w:r>
+      <w:r>
+        <w:rPr>
+          <w:rFonts w:eastAsiaTheme="minorEastAsia"/>
+          <w:lang w:eastAsia="zh-CN"/>
+        </w:rPr>
+        <w:t xml:space="preserve"> </w:t>
+      </w:r>
+      <w:r>
+        <w:rPr>
+          <w:rFonts w:eastAsiaTheme="minorEastAsia"/>
+          <w:lang w:eastAsia="zh-CN"/>
+        </w:rPr>
+        <w:t xml:space="preserve">match your instance </w:t>
       </w:r>
       <w:r>
         <w:rPr>
           <w:rFonts w:eastAsiaTheme="minorEastAsia" w:hint="eastAsia"/>
-          <w:b/>
-          <w:bCs/>
-          <w:lang w:eastAsia="zh-CN"/>
-        </w:rPr>
-        <w:t>the table in Access</w:t>
-      </w:r>
-      <w:r>
-        <w:rPr>
-          <w:rFonts w:eastAsiaTheme="minorEastAsia"/>
-          <w:b/>
-          <w:bCs/>
-          <w:lang w:eastAsia="zh-CN"/>
-        </w:rPr>
-        <w:t>:</w:t>
-      </w:r>
-      <w:r>
-        <w:rPr>
-          <w:rFonts w:eastAsiaTheme="minorEastAsia"/>
-          <w:b/>
-          <w:bCs/>
-          <w:lang w:eastAsia="zh-CN"/>
-        </w:rPr>
-        <w:t xml:space="preserve"> </w:t>
-      </w:r>
-    </w:p>
-    <w:p>
-      <w:pPr>
-        <w:spacing w:line="360" w:lineRule="auto"/>
-        <w:ind w:left="720"/>
-        <w:rPr>
-          <w:rFonts w:eastAsiaTheme="minorEastAsia"/>
-          <w:b/>
-          <w:bCs/>
-          <w:lang w:eastAsia="zh-CN"/>
-        </w:rPr>
-      </w:pPr>
-      <w:r>
-        <w:t>Open</w:t>
-      </w:r>
-      <w:r>
-        <w:rPr>
-          <w:rFonts w:eastAsiaTheme="minorEastAsia"/>
-          <w:b/>
-          <w:bCs/>
-          <w:lang w:eastAsia="zh-CN"/>
-        </w:rPr>
-        <w:t xml:space="preserve"> Linked Table Manager </w:t>
-      </w:r>
-      <w:r>
-        <w:rPr>
-          <w:rFonts w:eastAsiaTheme="minorEastAsia"/>
-          <w:lang w:eastAsia="zh-CN"/>
-        </w:rPr>
-        <w:t xml:space="preserve">in your Access application file, </w:t>
-      </w:r>
-      <w:r>
-        <w:rPr>
-          <w:rFonts w:eastAsiaTheme="minorEastAsia"/>
-          <w:lang w:eastAsia="zh-CN"/>
-        </w:rPr>
-        <w:t>select</w:t>
-      </w:r>
-      <w:r>
-        <w:rPr>
-          <w:rFonts w:eastAsiaTheme="minorEastAsia"/>
-          <w:lang w:eastAsia="zh-CN"/>
-        </w:rPr>
-        <w:t xml:space="preserve"> all the table needed to relink, Click relink, change the </w:t>
-      </w:r>
-      <w:r>
-        <w:rPr>
-          <w:rFonts w:eastAsiaTheme="minorEastAsia"/>
-          <w:b/>
-          <w:bCs/>
-          <w:lang w:eastAsia="zh-CN"/>
-        </w:rPr>
-        <w:t>SERVER</w:t>
-      </w:r>
-      <w:r>
-        <w:rPr>
-          <w:rFonts w:eastAsiaTheme="minorEastAsia"/>
-          <w:lang w:eastAsia="zh-CN"/>
-        </w:rPr>
-        <w:t xml:space="preserve"> name to your local </w:t>
-      </w:r>
-      <w:r>
-        <w:rPr>
-          <w:rFonts w:eastAsiaTheme="minorEastAsia"/>
-          <w:lang w:eastAsia="zh-CN"/>
-        </w:rPr>
-        <w:t>server’s</w:t>
-      </w:r>
-      <w:r>
-        <w:rPr>
-          <w:rFonts w:eastAsiaTheme="minorEastAsia"/>
-          <w:lang w:eastAsia="zh-CN"/>
-        </w:rPr>
-        <w:t xml:space="preserve"> name</w:t>
-      </w:r>
-      <w:r>
-        <w:rPr>
-          <w:rFonts w:eastAsiaTheme="minorEastAsia" w:hint="eastAsia"/>
-          <w:lang w:eastAsia="zh-CN"/>
-        </w:rPr>
-        <w:t xml:space="preserve"> in the pop-up window. Enter the </w:t>
-      </w:r>
-      <w:r>
-        <w:rPr>
-          <w:rFonts w:eastAsiaTheme="minorEastAsia" w:hint="eastAsia"/>
-          <w:b/>
-          <w:bCs/>
-          <w:lang w:eastAsia="zh-CN"/>
-        </w:rPr>
-        <w:t>login information</w:t>
-      </w:r>
-      <w:r>
-        <w:rPr>
-          <w:rFonts w:eastAsiaTheme="minorEastAsia" w:hint="eastAsia"/>
-          <w:lang w:eastAsia="zh-CN"/>
-        </w:rPr>
-        <w:t xml:space="preserve">, click </w:t>
+          <w:lang w:eastAsia="zh-CN"/>
+        </w:rPr>
+        <w:t xml:space="preserve">in the pop-up window. click </w:t>
       </w:r>
       <w:r>
         <w:rPr>
@@ -2051,7 +2385,7 @@
       <w:lvlText w:val="%1."/>
       <w:lvlJc w:val="left"/>
       <w:pPr>
-        <w:ind w:left="720" w:hanging="360"/>
+        <w:ind w:left="360" w:hanging="360"/>
       </w:pPr>
       <w:rPr>
         <w:rFonts w:hint="default"/>
@@ -2065,7 +2399,7 @@
       <w:lvlText w:val="%2."/>
       <w:lvlJc w:val="left"/>
       <w:pPr>
-        <w:ind w:left="1440" w:hanging="360"/>
+        <w:ind w:left="1080" w:hanging="360"/>
       </w:pPr>
     </w:lvl>
     <w:lvl w:ilvl="2" w:tplc="0409001B">
@@ -2074,7 +2408,7 @@
       <w:lvlText w:val="%3."/>
       <w:lvlJc w:val="right"/>
       <w:pPr>
-        <w:ind w:left="2160" w:hanging="180"/>
+        <w:ind w:left="1800" w:hanging="180"/>
       </w:pPr>
     </w:lvl>
     <w:lvl w:ilvl="3" w:tplc="0409000F">
@@ -2083,7 +2417,7 @@
       <w:lvlText w:val="%4."/>
       <w:lvlJc w:val="left"/>
       <w:pPr>
-        <w:ind w:left="2880" w:hanging="360"/>
+        <w:ind w:left="2520" w:hanging="360"/>
       </w:pPr>
     </w:lvl>
     <w:lvl w:ilvl="4" w:tplc="04090019" w:tentative="1">
@@ -2092,7 +2426,7 @@
       <w:lvlText w:val="%5."/>
       <w:lvlJc w:val="left"/>
       <w:pPr>
-        <w:ind w:left="3600" w:hanging="360"/>
+        <w:ind w:left="3240" w:hanging="360"/>
       </w:pPr>
     </w:lvl>
     <w:lvl w:ilvl="5" w:tplc="0409001B" w:tentative="1">
@@ -2101,7 +2435,7 @@
       <w:lvlText w:val="%6."/>
       <w:lvlJc w:val="right"/>
       <w:pPr>
-        <w:ind w:left="4320" w:hanging="180"/>
+        <w:ind w:left="3960" w:hanging="180"/>
       </w:pPr>
     </w:lvl>
     <w:lvl w:ilvl="6" w:tplc="0409000F" w:tentative="1">
@@ -2110,7 +2444,7 @@
       <w:lvlText w:val="%7."/>
       <w:lvlJc w:val="left"/>
       <w:pPr>
-        <w:ind w:left="5040" w:hanging="360"/>
+        <w:ind w:left="4680" w:hanging="360"/>
       </w:pPr>
     </w:lvl>
     <w:lvl w:ilvl="7" w:tplc="04090019" w:tentative="1">
@@ -2119,7 +2453,7 @@
       <w:lvlText w:val="%8."/>
       <w:lvlJc w:val="left"/>
       <w:pPr>
-        <w:ind w:left="5760" w:hanging="360"/>
+        <w:ind w:left="5400" w:hanging="360"/>
       </w:pPr>
     </w:lvl>
     <w:lvl w:ilvl="8" w:tplc="0409001B" w:tentative="1">
@@ -2128,7 +2462,7 @@
       <w:lvlText w:val="%9."/>
       <w:lvlJc w:val="right"/>
       <w:pPr>
-        <w:ind w:left="6480" w:hanging="180"/>
+        <w:ind w:left="6120" w:hanging="180"/>
       </w:pPr>
     </w:lvl>
   </w:abstractNum>
@@ -3301,16 +3635,16 @@
         <w:bCs/>
       </w:rPr>
     </w:lvl>
-    <w:lvl w:ilvl="1" w:tplc="04090019" w:tentative="1">
+    <w:lvl w:ilvl="1" w:tplc="04090019">
       <w:start w:val="1"/>
       <w:numFmt w:val="lowerLetter"/>
       <w:lvlText w:val="%2."/>
       <w:lvlJc w:val="left"/>
       <w:pPr>
-        <w:ind w:left="1080" w:hanging="360"/>
-      </w:pPr>
-    </w:lvl>
-    <w:lvl w:ilvl="2" w:tplc="0409001B" w:tentative="1">
+        <w:ind w:left="720" w:hanging="360"/>
+      </w:pPr>
+    </w:lvl>
+    <w:lvl w:ilvl="2" w:tplc="0409001B">
       <w:start w:val="1"/>
       <w:numFmt w:val="lowerRoman"/>
       <w:lvlText w:val="%3."/>
@@ -3390,7 +3724,7 @@
         <w:rFonts w:eastAsia="Times New Roman" w:hint="default"/>
       </w:rPr>
     </w:lvl>
-    <w:lvl w:ilvl="1" w:tplc="04090019" w:tentative="1">
+    <w:lvl w:ilvl="1" w:tplc="04090019">
       <w:start w:val="1"/>
       <w:numFmt w:val="lowerLetter"/>
       <w:lvlText w:val="%2."/>

</xml_diff>